<commit_message>
Mejorando los errores de las prácticas
</commit_message>
<xml_diff>
--- a/Practicas/mValiente_BD_UD1_P2.docx
+++ b/Practicas/mValiente_BD_UD1_P2.docx
@@ -10,6 +10,7 @@
           <w:docPartUnique/>
         </w:docPartObj>
       </w:sdtPr>
+      <w:sdtEndPr/>
       <w:sdtContent>
         <w:p>
           <w:r>
@@ -358,6 +359,7 @@
                                   <w:dataBinding w:prefixMappings="xmlns:ns0='http://purl.org/dc/elements/1.1/' xmlns:ns1='http://schemas.openxmlformats.org/package/2006/metadata/core-properties' " w:xpath="/ns1:coreProperties[1]/ns0:creator[1]" w:storeItemID="{6C3C8BC8-F283-45AE-878A-BAB7291924A1}"/>
                                   <w:text/>
                                 </w:sdtPr>
+                                <w:sdtEndPr/>
                                 <w:sdtContent>
                                   <w:p>
                                     <w:pPr>
@@ -403,6 +405,7 @@
                                     <w:dataBinding w:prefixMappings="xmlns:ns0='http://schemas.microsoft.com/office/2006/coverPageProps' " w:xpath="/ns0:CoverPageProperties[1]/ns0:CompanyEmail[1]" w:storeItemID="{55AF091B-3C7A-41E3-B477-F2FDAA23CFDA}"/>
                                     <w:text/>
                                   </w:sdtPr>
+                                  <w:sdtEndPr/>
                                   <w:sdtContent>
                                     <w:r>
                                       <w:rPr>
@@ -618,6 +621,7 @@
                                   <w:dataBinding w:prefixMappings="xmlns:ns0='http://schemas.microsoft.com/office/2006/coverPageProps' " w:xpath="/ns0:CoverPageProperties[1]/ns0:Abstract[1]" w:storeItemID="{55AF091B-3C7A-41E3-B477-F2FDAA23CFDA}"/>
                                   <w:text w:multiLine="1"/>
                                 </w:sdtPr>
+                                <w:sdtEndPr/>
                                 <w:sdtContent>
                                   <w:p>
                                     <w:pPr>
@@ -845,6 +849,7 @@
                                   <w:dataBinding w:prefixMappings="xmlns:ns0='http://purl.org/dc/elements/1.1/' xmlns:ns1='http://schemas.openxmlformats.org/package/2006/metadata/core-properties' " w:xpath="/ns1:coreProperties[1]/ns0:subject[1]" w:storeItemID="{6C3C8BC8-F283-45AE-878A-BAB7291924A1}"/>
                                   <w:text/>
                                 </w:sdtPr>
+                                <w:sdtEndPr/>
                                 <w:sdtContent>
                                   <w:p>
                                     <w:pPr>
@@ -999,6 +1004,13 @@
     <w:p/>
     <w:sdt>
       <w:sdtPr>
+        <w:rPr>
+          <w:rFonts w:asciiTheme="minorHAnsi" w:eastAsiaTheme="minorHAnsi" w:hAnsiTheme="minorHAnsi" w:cstheme="minorBidi"/>
+          <w:color w:val="auto"/>
+          <w:sz w:val="22"/>
+          <w:szCs w:val="22"/>
+          <w:lang w:eastAsia="en-US"/>
+        </w:rPr>
         <w:id w:val="-619000311"/>
         <w:docPartObj>
           <w:docPartGallery w:val="Table of Contents"/>
@@ -1007,13 +1019,8 @@
       </w:sdtPr>
       <w:sdtEndPr>
         <w:rPr>
-          <w:rFonts w:asciiTheme="minorHAnsi" w:eastAsiaTheme="minorHAnsi" w:hAnsiTheme="minorHAnsi" w:cstheme="minorBidi"/>
           <w:b/>
           <w:bCs/>
-          <w:color w:val="auto"/>
-          <w:sz w:val="22"/>
-          <w:szCs w:val="22"/>
-          <w:lang w:eastAsia="en-US"/>
         </w:rPr>
       </w:sdtEndPr>
       <w:sdtContent>
@@ -1951,6 +1958,9 @@
       </w:r>
       <w:r>
         <w:t xml:space="preserve"> Además, toda entidad del mismo tipo ha de tener el mismo número de atributos</w:t>
+      </w:r>
+      <w:r>
+        <w:t>.</w:t>
       </w:r>
     </w:p>
     <w:p>
@@ -2208,20 +2218,18 @@
       <w:r>
         <w:br w:type="page"/>
       </w:r>
-      <w:bookmarkStart w:id="10" w:name="_GoBack"/>
-      <w:bookmarkEnd w:id="10"/>
     </w:p>
     <w:p>
       <w:pPr>
         <w:pStyle w:val="Ttulo1"/>
         <w:ind w:firstLine="708"/>
       </w:pPr>
-      <w:bookmarkStart w:id="11" w:name="_Toc210210166"/>
+      <w:bookmarkStart w:id="10" w:name="_Toc210210166"/>
       <w:r>
         <w:lastRenderedPageBreak/>
         <w:t>Bibliografía</w:t>
       </w:r>
-      <w:bookmarkEnd w:id="11"/>
+      <w:bookmarkEnd w:id="10"/>
     </w:p>
     <w:p/>
     <w:p>
@@ -2238,6 +2246,11 @@
       <w:r>
         <w:t>, Documento de Diseños Conceptuales</w:t>
       </w:r>
+      <w:r>
+        <w:t>.</w:t>
+      </w:r>
+      <w:bookmarkStart w:id="11" w:name="_GoBack"/>
+      <w:bookmarkEnd w:id="11"/>
     </w:p>
     <w:sectPr>
       <w:headerReference w:type="default" r:id="rId12"/>
@@ -2301,6 +2314,7 @@
         <w:docPartUnique/>
       </w:docPartObj>
     </w:sdtPr>
+    <w:sdtEndPr/>
     <w:sdtContent>
       <w:p>
         <w:pPr>
@@ -2344,6 +2358,7 @@
             <w:dataBinding w:prefixMappings="xmlns:ns0='http://purl.org/dc/elements/1.1/' xmlns:ns1='http://schemas.openxmlformats.org/package/2006/metadata/core-properties' " w:xpath="/ns1:coreProperties[1]/ns0:subject[1]" w:storeItemID="{6C3C8BC8-F283-45AE-878A-BAB7291924A1}"/>
             <w:text/>
           </w:sdtPr>
+          <w:sdtEndPr/>
           <w:sdtContent>
             <w:r>
               <w:rPr>
@@ -2468,7 +2483,7 @@
                                   <w:sz w:val="28"/>
                                   <w:szCs w:val="28"/>
                                 </w:rPr>
-                                <w:t>4</w:t>
+                                <w:t>5</w:t>
                               </w:r>
                               <w:r>
                                 <w:rPr>
@@ -2544,7 +2559,7 @@
                             <w:sz w:val="28"/>
                             <w:szCs w:val="28"/>
                           </w:rPr>
-                          <w:t>4</w:t>
+                          <w:t>5</w:t>
                         </w:r>
                         <w:r>
                           <w:rPr>
@@ -2617,6 +2632,7 @@
         <w:dataBinding w:prefixMappings="xmlns:ns0='http://purl.org/dc/elements/1.1/' xmlns:ns1='http://schemas.openxmlformats.org/package/2006/metadata/core-properties' " w:xpath="/ns1:coreProperties[1]/ns0:title[1]" w:storeItemID="{6C3C8BC8-F283-45AE-878A-BAB7291924A1}"/>
         <w:text/>
       </w:sdtPr>
+      <w:sdtEndPr/>
       <w:sdtContent>
         <w:r>
           <w:rPr>
@@ -2646,6 +2662,7 @@
         <w:dataBinding w:prefixMappings="xmlns:ns0='http://purl.org/dc/elements/1.1/' xmlns:ns1='http://schemas.openxmlformats.org/package/2006/metadata/core-properties' " w:xpath="/ns1:coreProperties[1]/ns0:creator[1]" w:storeItemID="{6C3C8BC8-F283-45AE-878A-BAB7291924A1}"/>
         <w:text/>
       </w:sdtPr>
+      <w:sdtEndPr/>
       <w:sdtContent>
         <w:r>
           <w:rPr>
@@ -3502,6 +3519,7 @@
   <w:style w:type="character" w:default="1" w:styleId="Fuentedeprrafopredeter">
     <w:name w:val="Default Paragraph Font"/>
     <w:uiPriority w:val="1"/>
+    <w:semiHidden/>
     <w:unhideWhenUsed/>
   </w:style>
   <w:style w:type="table" w:default="1" w:styleId="Tablanormal">
@@ -3794,14 +3812,14 @@
     <w:charset w:val="00"/>
     <w:family w:val="roman"/>
     <w:pitch w:val="variable"/>
-    <w:sig w:usb0="E0002AFF" w:usb1="C0007841" w:usb2="00000009" w:usb3="00000000" w:csb0="000001FF" w:csb1="00000000"/>
+    <w:sig w:usb0="E0002EFF" w:usb1="C000785B" w:usb2="00000009" w:usb3="00000000" w:csb0="000001FF" w:csb1="00000000"/>
   </w:font>
   <w:font w:name="Calibri">
     <w:panose1 w:val="020F0502020204030204"/>
     <w:charset w:val="00"/>
     <w:family w:val="swiss"/>
     <w:pitch w:val="variable"/>
-    <w:sig w:usb0="E0002AFF" w:usb1="4000ACFF" w:usb2="00000001" w:usb3="00000000" w:csb0="000001FF" w:csb1="00000000"/>
+    <w:sig w:usb0="E4002EFF" w:usb1="C200247B" w:usb2="00000009" w:usb3="00000000" w:csb0="000001FF" w:csb1="00000000"/>
   </w:font>
   <w:font w:name="Courier New">
     <w:panose1 w:val="02070309020205020404"/>
@@ -3836,7 +3854,7 @@
     <w:charset w:val="00"/>
     <w:family w:val="swiss"/>
     <w:pitch w:val="variable"/>
-    <w:sig w:usb0="A00002EF" w:usb1="4000207B" w:usb2="00000000" w:usb3="00000000" w:csb0="0000009F" w:csb1="00000000"/>
+    <w:sig w:usb0="E4002EFF" w:usb1="C200247B" w:usb2="00000009" w:usb3="00000000" w:csb0="000001FF" w:csb1="00000000"/>
   </w:font>
 </w:fonts>
 </file>
@@ -3859,6 +3877,7 @@
     <w:rsidRoot w:val="005C35FA"/>
     <w:rsid w:val="005C35FA"/>
     <w:rsid w:val="00792B04"/>
+    <w:rsid w:val="00AF5F37"/>
     <w:rsid w:val="00B71EBF"/>
   </w:rsids>
   <m:mathPr>
@@ -4616,7 +4635,7 @@
 </file>
 
 <file path=customXml/itemProps2.xml><?xml version="1.0" encoding="utf-8"?>
-<ds:datastoreItem xmlns:ds="http://schemas.openxmlformats.org/officeDocument/2006/customXml" ds:itemID="{FB10D629-1CE1-43B8-BF95-639787D89DB1}">
+<ds:datastoreItem xmlns:ds="http://schemas.openxmlformats.org/officeDocument/2006/customXml" ds:itemID="{C42FB0D8-74A0-4FF1-ACFC-0C601782C184}">
   <ds:schemaRefs>
     <ds:schemaRef ds:uri="http://schemas.openxmlformats.org/officeDocument/2006/bibliography"/>
   </ds:schemaRefs>

</xml_diff>